<commit_message>
Allow a type to be specified for the gateway.
</commit_message>
<xml_diff>
--- a/trunk/Documentation/Gateway.docx
+++ b/trunk/Documentation/Gateway.docx
@@ -2878,10 +2878,7 @@
     <w:p/>
     <w:p>
       <w:r>
-        <w:t>T</w:t>
-      </w:r>
-      <w:r>
-        <w:t xml:space="preserve">he underscore character is used to indicate a space character in the actual setting of the </w:t>
+        <w:t xml:space="preserve">The underscore character is used to indicate a space character in the actual setting of the </w:t>
       </w:r>
       <w:proofErr w:type="spellStart"/>
       <w:r>
@@ -3542,10 +3539,10 @@
           <w:lang w:eastAsia="en-GB"/>
         </w:rPr>
         <w:drawing>
-          <wp:inline distT="0" distB="0" distL="0" distR="0" wp14:anchorId="48B068F9" wp14:editId="547B4EEE">
-            <wp:extent cx="2336400" cy="2901600"/>
+          <wp:inline distT="0" distB="0" distL="0" distR="0" wp14:anchorId="6506288F" wp14:editId="384ED81B">
+            <wp:extent cx="2174400" cy="3106800"/>
             <wp:effectExtent l="0" t="0" r="0" b="0"/>
-            <wp:docPr id="31" name="Picture 31"/>
+            <wp:docPr id="2" name="Picture 2"/>
             <wp:cNvGraphicFramePr>
               <a:graphicFrameLocks xmlns:a="http://schemas.openxmlformats.org/drawingml/2006/main" noChangeAspect="1"/>
             </wp:cNvGraphicFramePr>
@@ -3565,7 +3562,7 @@
                   <pic:spPr>
                     <a:xfrm>
                       <a:off x="0" y="0"/>
-                      <a:ext cx="2336400" cy="2901600"/>
+                      <a:ext cx="2174400" cy="3106800"/>
                     </a:xfrm>
                     <a:prstGeom prst="rect">
                       <a:avLst/>
@@ -3722,26 +3719,11 @@
     </w:p>
     <w:p>
       <w:r>
-        <w:t xml:space="preserve">On Windows the gateway </w:t>
-      </w:r>
-      <w:r>
-        <w:t xml:space="preserve">configuration </w:t>
-      </w:r>
-      <w:r>
-        <w:t>program is named ircDDBGateway</w:t>
-      </w:r>
-      <w:r>
-        <w:t>Config</w:t>
-      </w:r>
-      <w:r>
-        <w:t xml:space="preserve">.exe and is a GUI based program, as is the Linux version which is named </w:t>
-      </w:r>
-      <w:proofErr w:type="spellStart"/>
-      <w:r>
-        <w:t>ircddbgateway</w:t>
-      </w:r>
-      <w:r>
-        <w:t>config</w:t>
+        <w:t xml:space="preserve">On Windows the gateway configuration program is named ircDDBGatewayConfig.exe and is a GUI based program, as is the Linux version which is named </w:t>
+      </w:r>
+      <w:proofErr w:type="spellStart"/>
+      <w:r>
+        <w:t>ircddbgatewayconfig</w:t>
       </w:r>
       <w:proofErr w:type="spellEnd"/>
       <w:r>
@@ -3802,10 +3784,10 @@
           <w:lang w:eastAsia="en-GB"/>
         </w:rPr>
         <w:drawing>
-          <wp:inline distT="0" distB="0" distL="0" distR="0" wp14:anchorId="26A6AE38" wp14:editId="4D4B82BC">
-            <wp:extent cx="2336400" cy="2901600"/>
+          <wp:inline distT="0" distB="0" distL="0" distR="0" wp14:anchorId="7C439A91" wp14:editId="488DADA1">
+            <wp:extent cx="2174400" cy="3106800"/>
             <wp:effectExtent l="0" t="0" r="0" b="0"/>
-            <wp:docPr id="30" name="Picture 30"/>
+            <wp:docPr id="5" name="Picture 5"/>
             <wp:cNvGraphicFramePr>
               <a:graphicFrameLocks xmlns:a="http://schemas.openxmlformats.org/drawingml/2006/main" noChangeAspect="1"/>
             </wp:cNvGraphicFramePr>
@@ -3825,7 +3807,7 @@
                   <pic:spPr>
                     <a:xfrm>
                       <a:off x="0" y="0"/>
-                      <a:ext cx="2336400" cy="2901600"/>
+                      <a:ext cx="2174400" cy="3106800"/>
                     </a:xfrm>
                     <a:prstGeom prst="rect">
                       <a:avLst/>
@@ -3842,13 +3824,27 @@
       <w:r>
         <w:t xml:space="preserve">This is where the </w:t>
       </w:r>
+      <w:r>
+        <w:t xml:space="preserve">basic information about the gateway is set. The Type is only used on the information page for DCS reflectors, it is used to signal whether the gateway is running as part of a full repeater system, a local hotspot, or as a dongle with the Dummy Repeater. </w:t>
+      </w:r>
+    </w:p>
+    <w:p>
+      <w:r>
+        <w:t>B</w:t>
+      </w:r>
+      <w:r>
+        <w:t xml:space="preserve">y convention this </w:t>
+      </w:r>
+      <w:r>
+        <w:t xml:space="preserve">gateway </w:t>
+      </w:r>
       <w:proofErr w:type="spellStart"/>
       <w:r>
         <w:t>callsign</w:t>
       </w:r>
       <w:proofErr w:type="spellEnd"/>
       <w:r>
-        <w:t xml:space="preserve"> of the gateway is set, by convention this </w:t>
+        <w:t xml:space="preserve"> always ends with a G, and this is done for you by the program, you just need to enter the specific part of the </w:t>
       </w:r>
       <w:proofErr w:type="spellStart"/>
       <w:r>
@@ -3856,14 +3852,6 @@
       </w:r>
       <w:proofErr w:type="spellEnd"/>
       <w:r>
-        <w:t xml:space="preserve"> always ends with a G, and this is done for you by the program, you just need to enter the specific part of the </w:t>
-      </w:r>
-      <w:proofErr w:type="spellStart"/>
-      <w:r>
-        <w:t>callsign</w:t>
-      </w:r>
-      <w:proofErr w:type="spellEnd"/>
-      <w:r>
         <w:t>. This will typically be the same as used by the repeaters (bar the band letter) which will be attached to the gateway.</w:t>
       </w:r>
       <w:r>
@@ -3966,7 +3954,11 @@
     </w:p>
     <w:p>
       <w:r>
-        <w:t>The Latitude and Longitude entries are the latitude and longitude of the repeater system given in decimal degrees, with northern latitudes being positive and southern latitudes negative. Eastern longitudes are positive and western longitudes are negative. This data is reported to both the APRS network (if enabled, see later)</w:t>
+        <w:t xml:space="preserve">The Latitude and Longitude entries are the latitude and longitude of the repeater system given in decimal degrees, with northern latitudes being positive and southern latitudes negative. Eastern longitudes are positive and western longitudes are negative. This data is reported to both the APRS </w:t>
+      </w:r>
+      <w:r>
+        <w:lastRenderedPageBreak/>
+        <w:t>network (if enabled, see later)</w:t>
       </w:r>
       <w:r>
         <w:t xml:space="preserve">, </w:t>
@@ -3997,7 +3989,6 @@
     </w:p>
     <w:p>
       <w:r>
-        <w:lastRenderedPageBreak/>
         <w:t xml:space="preserve">The QTH and URL entries are for the </w:t>
       </w:r>
       <w:proofErr w:type="spellStart"/>
@@ -4361,6 +4352,7 @@
         <w:t xml:space="preserve">“E”, </w:t>
       </w:r>
       <w:r>
+        <w:lastRenderedPageBreak/>
         <w:t xml:space="preserve">“AD”, “BD”, “CD”, </w:t>
       </w:r>
       <w:r>
@@ -4393,11 +4385,7 @@
         <w:t>.</w:t>
       </w:r>
       <w:r>
-        <w:t xml:space="preserve"> The “None” entry is used when </w:t>
-      </w:r>
-      <w:r>
-        <w:lastRenderedPageBreak/>
-        <w:t>the</w:t>
+        <w:t xml:space="preserve"> The “None” entry is used when the</w:t>
       </w:r>
       <w:r>
         <w:t>re is no</w:t>
@@ -4873,7 +4861,11 @@
         <w:t>, DCS_Hosts.txt,</w:t>
       </w:r>
       <w:r>
-        <w:t xml:space="preserve"> and DPlus_Hosts.txt. The contents of these files </w:t>
+        <w:t xml:space="preserve"> and </w:t>
+      </w:r>
+      <w:r>
+        <w:lastRenderedPageBreak/>
+        <w:t xml:space="preserve">DPlus_Hosts.txt. The contents of these files </w:t>
       </w:r>
       <w:r>
         <w:t xml:space="preserve">may be overridden by </w:t>
@@ -4887,7 +4879,6 @@
     </w:p>
     <w:p>
       <w:r>
-        <w:lastRenderedPageBreak/>
         <w:t xml:space="preserve">The format of these files are identical, each line consists of two or three entries, or a comment line which begins with a # symbol in the first position, the rest of the line being ignored by the program. A non comment line has the </w:t>
       </w:r>
       <w:proofErr w:type="spellStart"/>
@@ -11895,6 +11886,38 @@
             <w:r>
               <w:t>Jonathan Naylor, G4KLX</w:t>
             </w:r>
+          </w:p>
+        </w:tc>
+      </w:tr>
+      <w:tr>
+        <w:tc>
+          <w:tcPr>
+            <w:tcW w:w="1418" w:type="dxa"/>
+          </w:tcPr>
+          <w:p>
+            <w:r>
+              <w:t>2013-05-01</w:t>
+            </w:r>
+          </w:p>
+        </w:tc>
+        <w:tc>
+          <w:tcPr>
+            <w:tcW w:w="5245" w:type="dxa"/>
+          </w:tcPr>
+          <w:p>
+            <w:r>
+              <w:t>Add information about the gateway type.</w:t>
+            </w:r>
+          </w:p>
+        </w:tc>
+        <w:tc>
+          <w:tcPr>
+            <w:tcW w:w="2471" w:type="dxa"/>
+          </w:tcPr>
+          <w:p>
+            <w:r>
+              <w:t>Jonathan Naylor, G4KLX</w:t>
+            </w:r>
             <w:bookmarkStart w:id="0" w:name="_GoBack"/>
             <w:bookmarkEnd w:id="0"/>
           </w:p>
@@ -12251,7 +12274,7 @@
         <w:lang w:eastAsia="en-GB"/>
       </w:rPr>
       <w:drawing>
-        <wp:inline distT="0" distB="0" distL="0" distR="0" wp14:anchorId="1672933E" wp14:editId="44875EA1">
+        <wp:inline distT="0" distB="0" distL="0" distR="0" wp14:anchorId="2ACA6791" wp14:editId="31F3F0FB">
           <wp:extent cx="838200" cy="295275"/>
           <wp:effectExtent l="0" t="0" r="0" b="0"/>
           <wp:docPr id="26" name="Grafik 12"/>
@@ -12334,7 +12357,7 @@
       <w:rPr>
         <w:noProof/>
       </w:rPr>
-      <w:t>17.04.2013</w:t>
+      <w:t>01.05.2013</w:t>
     </w:r>
     <w:r>
       <w:rPr>

</xml_diff>